<commit_message>
REvised Monitor / Semaphore
</commit_message>
<xml_diff>
--- a/Week 2/Monitors vs Semaphores.docx
+++ b/Week 2/Monitors vs Semaphores.docx
@@ -351,7 +351,7 @@
           <w:rFonts w:ascii="Times New Roman" w:hAnsi="Times New Roman" w:cs="Times New Roman"/>
           <w:sz w:val="24"/>
         </w:rPr>
-        <w:t xml:space="preserve">Incomplete </w:t>
+        <w:t>The Semaphore test executed with about an even timing while the Monitor test generated the first thread much sooner than the second thread</w:t>
       </w:r>
       <w:proofErr w:type="gramStart"/>
       <w:r>
@@ -359,7 +359,7 @@
           <w:rFonts w:ascii="Times New Roman" w:hAnsi="Times New Roman" w:cs="Times New Roman"/>
           <w:sz w:val="24"/>
         </w:rPr>
-        <w:t>at this time</w:t>
+        <w:t xml:space="preserve">. </w:t>
       </w:r>
       <w:proofErr w:type="gramEnd"/>
       <w:r>
@@ -367,7 +367,21 @@
           <w:rFonts w:ascii="Times New Roman" w:hAnsi="Times New Roman" w:cs="Times New Roman"/>
           <w:sz w:val="24"/>
         </w:rPr>
-        <w:t>. Neither program will compile, so no execution can be accomplished.</w:t>
+        <w:t>B</w:t>
+      </w:r>
+      <w:r>
+        <w:rPr>
+          <w:rFonts w:ascii="Times New Roman" w:hAnsi="Times New Roman" w:cs="Times New Roman"/>
+          <w:sz w:val="24"/>
+        </w:rPr>
+        <w:t>ot</w:t>
+      </w:r>
+      <w:r>
+        <w:rPr>
+          <w:rFonts w:ascii="Times New Roman" w:hAnsi="Times New Roman" w:cs="Times New Roman"/>
+          <w:sz w:val="24"/>
+        </w:rPr>
+        <w:t>h executed successfully and generated their respective output files.</w:t>
       </w:r>
     </w:p>
     <w:p>
@@ -389,6 +403,7 @@
     </w:p>
     <w:p>
       <w:pPr>
+        <w:spacing w:after="0" w:line="480" w:lineRule="auto"/>
         <w:rPr>
           <w:rFonts w:ascii="Times New Roman" w:hAnsi="Times New Roman" w:cs="Times New Roman"/>
           <w:sz w:val="24"/>
@@ -424,6 +439,8 @@
         </w:rPr>
         <w:t>, though in this case we are not actually using a Monitor but a Mutex to simulate the best the language can.</w:t>
       </w:r>
+      <w:bookmarkStart w:id="0" w:name="_GoBack"/>
+      <w:bookmarkEnd w:id="0"/>
     </w:p>
     <w:p>
       <w:pPr>
@@ -471,10 +488,10 @@
           <w:sz w:val="24"/>
         </w:rPr>
         <w:drawing>
-          <wp:inline distT="0" distB="0" distL="0" distR="0" wp14:anchorId="57CD17E3" wp14:editId="3F8D7728">
+          <wp:inline distT="0" distB="0" distL="0" distR="0" wp14:anchorId="21FB4575" wp14:editId="59B83B87">
             <wp:extent cx="5934075" cy="3333750"/>
             <wp:effectExtent l="0" t="0" r="9525" b="0"/>
-            <wp:docPr id="1" name="Picture 1"/>
+            <wp:docPr id="3" name="Picture 3"/>
             <wp:cNvGraphicFramePr>
               <a:graphicFrameLocks xmlns:a="http://schemas.openxmlformats.org/drawingml/2006/main" noChangeAspect="1"/>
             </wp:cNvGraphicFramePr>
@@ -550,10 +567,10 @@
         </w:rPr>
         <w:lastRenderedPageBreak/>
         <w:drawing>
-          <wp:inline distT="0" distB="0" distL="0" distR="0" wp14:anchorId="6A0EB016" wp14:editId="0C4E27B5">
+          <wp:inline distT="0" distB="0" distL="0" distR="0" wp14:anchorId="37D093B2" wp14:editId="6F0E2EBA">
             <wp:extent cx="5934075" cy="3333750"/>
             <wp:effectExtent l="0" t="0" r="9525" b="0"/>
-            <wp:docPr id="2" name="Picture 2"/>
+            <wp:docPr id="4" name="Picture 4"/>
             <wp:cNvGraphicFramePr>
               <a:graphicFrameLocks xmlns:a="http://schemas.openxmlformats.org/drawingml/2006/main" noChangeAspect="1"/>
             </wp:cNvGraphicFramePr>
@@ -618,28 +635,99 @@
     </w:p>
     <w:p>
       <w:pPr>
-        <w:rPr>
-          <w:rFonts w:ascii="Times New Roman" w:hAnsi="Times New Roman" w:cs="Times New Roman"/>
-          <w:sz w:val="24"/>
-        </w:rPr>
-      </w:pPr>
-      <w:r>
-        <w:rPr>
-          <w:rFonts w:ascii="Times New Roman" w:hAnsi="Times New Roman" w:cs="Times New Roman"/>
-          <w:sz w:val="24"/>
-        </w:rPr>
-        <w:t>I would really appreciate feedback on how to solve these issues. The fact that neither class will compile causes a huge issue for me. To my knowledge there should be nothing preventing both classes form being implemented, though both display undefined reference issues causing the application to exit immediately. I have no idea how to solve this problem and therefor cannot make any additional progress at this point in time.</w:t>
-      </w:r>
-      <w:bookmarkStart w:id="0" w:name="_GoBack"/>
-      <w:bookmarkEnd w:id="0"/>
-    </w:p>
-    <w:p>
-      <w:pPr>
-        <w:rPr>
-          <w:rFonts w:ascii="Times New Roman" w:hAnsi="Times New Roman" w:cs="Times New Roman"/>
-          <w:sz w:val="24"/>
-        </w:rPr>
-      </w:pPr>
+        <w:spacing w:after="0" w:line="480" w:lineRule="auto"/>
+        <w:rPr>
+          <w:rFonts w:ascii="Times New Roman" w:hAnsi="Times New Roman" w:cs="Times New Roman"/>
+          <w:sz w:val="24"/>
+        </w:rPr>
+      </w:pPr>
+      <w:r>
+        <w:rPr>
+          <w:rFonts w:ascii="Times New Roman" w:hAnsi="Times New Roman" w:cs="Times New Roman"/>
+          <w:sz w:val="24"/>
+        </w:rPr>
+        <w:t>Adding the -</w:t>
+      </w:r>
+      <w:proofErr w:type="spellStart"/>
+      <w:r>
+        <w:rPr>
+          <w:rFonts w:ascii="Times New Roman" w:hAnsi="Times New Roman" w:cs="Times New Roman"/>
+          <w:sz w:val="24"/>
+        </w:rPr>
+        <w:t>pthread</w:t>
+      </w:r>
+      <w:proofErr w:type="spellEnd"/>
+      <w:r>
+        <w:rPr>
+          <w:rFonts w:ascii="Times New Roman" w:hAnsi="Times New Roman" w:cs="Times New Roman"/>
+          <w:sz w:val="24"/>
+        </w:rPr>
+        <w:t xml:space="preserve"> to the compile command fixed the issue for both classes. I do not think there is a way to generate a text-based version of the executable as required in the rubric (Log of output produced [text-file]) because when I attempt to convert the file to text based it is no more than a series of characters. </w:t>
+      </w:r>
+    </w:p>
+    <w:p>
+      <w:pPr>
+        <w:rPr>
+          <w:rFonts w:ascii="Times New Roman" w:hAnsi="Times New Roman" w:cs="Times New Roman"/>
+          <w:sz w:val="24"/>
+        </w:rPr>
+      </w:pPr>
+      <w:r>
+        <w:rPr>
+          <w:rFonts w:ascii="Times New Roman" w:hAnsi="Times New Roman" w:cs="Times New Roman"/>
+          <w:noProof/>
+          <w:sz w:val="24"/>
+        </w:rPr>
+        <w:lastRenderedPageBreak/>
+        <w:drawing>
+          <wp:inline distT="0" distB="0" distL="0" distR="0" wp14:anchorId="6BCDEEE1" wp14:editId="0EBDF17E">
+            <wp:extent cx="4714875" cy="3460597"/>
+            <wp:effectExtent l="0" t="0" r="0" b="6985"/>
+            <wp:docPr id="5" name="Picture 5"/>
+            <wp:cNvGraphicFramePr>
+              <a:graphicFrameLocks xmlns:a="http://schemas.openxmlformats.org/drawingml/2006/main" noChangeAspect="1"/>
+            </wp:cNvGraphicFramePr>
+            <a:graphic xmlns:a="http://schemas.openxmlformats.org/drawingml/2006/main">
+              <a:graphicData uri="http://schemas.openxmlformats.org/drawingml/2006/picture">
+                <pic:pic xmlns:pic="http://schemas.openxmlformats.org/drawingml/2006/picture">
+                  <pic:nvPicPr>
+                    <pic:cNvPr id="0" name="Picture 3"/>
+                    <pic:cNvPicPr>
+                      <a:picLocks noChangeAspect="1" noChangeArrowheads="1"/>
+                    </pic:cNvPicPr>
+                  </pic:nvPicPr>
+                  <pic:blipFill>
+                    <a:blip r:embed="rId7">
+                      <a:extLst>
+                        <a:ext uri="{28A0092B-C50C-407E-A947-70E740481C1C}">
+                          <a14:useLocalDpi xmlns:a14="http://schemas.microsoft.com/office/drawing/2010/main" val="0"/>
+                        </a:ext>
+                      </a:extLst>
+                    </a:blip>
+                    <a:srcRect/>
+                    <a:stretch>
+                      <a:fillRect/>
+                    </a:stretch>
+                  </pic:blipFill>
+                  <pic:spPr bwMode="auto">
+                    <a:xfrm>
+                      <a:off x="0" y="0"/>
+                      <a:ext cx="4717197" cy="3462301"/>
+                    </a:xfrm>
+                    <a:prstGeom prst="rect">
+                      <a:avLst/>
+                    </a:prstGeom>
+                    <a:noFill/>
+                    <a:ln>
+                      <a:noFill/>
+                    </a:ln>
+                  </pic:spPr>
+                </pic:pic>
+              </a:graphicData>
+            </a:graphic>
+          </wp:inline>
+        </w:drawing>
+      </w:r>
       <w:r>
         <w:rPr>
           <w:rFonts w:ascii="Times New Roman" w:hAnsi="Times New Roman" w:cs="Times New Roman"/>
@@ -699,7 +787,7 @@
         </w:rPr>
         <w:t xml:space="preserve">Retrieved from </w:t>
       </w:r>
-      <w:hyperlink r:id="rId7" w:history="1">
+      <w:hyperlink r:id="rId8" w:history="1">
         <w:r>
           <w:rPr>
             <w:rStyle w:val="Hyperlink"/>
@@ -766,7 +854,7 @@
         </w:rPr>
         <w:t xml:space="preserve">. Retrieved from </w:t>
       </w:r>
-      <w:hyperlink r:id="rId8" w:history="1">
+      <w:hyperlink r:id="rId9" w:history="1">
         <w:r>
           <w:rPr>
             <w:rStyle w:val="Hyperlink"/>
@@ -801,7 +889,7 @@
         </w:rPr>
         <w:t xml:space="preserve">. (2013). No Title. Retrieved from </w:t>
       </w:r>
-      <w:hyperlink r:id="rId9" w:history="1">
+      <w:hyperlink r:id="rId10" w:history="1">
         <w:r>
           <w:rPr>
             <w:rStyle w:val="Hyperlink"/>
@@ -850,7 +938,7 @@
         </w:rPr>
         <w:t xml:space="preserve">. Retrieved from </w:t>
       </w:r>
-      <w:hyperlink r:id="rId10" w:history="1">
+      <w:hyperlink r:id="rId11" w:history="1">
         <w:r>
           <w:rPr>
             <w:rStyle w:val="Hyperlink"/>

</xml_diff>